<commit_message>
Added API Key created by vishal
</commit_message>
<xml_diff>
--- a/eventful/pasteboard.docx
+++ b/eventful/pasteboard.docx
@@ -4,13 +4,38 @@
   <w:body>
     <w:p>
       <w:r>
-        <w:t xml:space="preserve">Eventful API Key : </w:t>
+        <w:t xml:space="preserve">Eventful API </w:t>
       </w:r>
+      <w:proofErr w:type="gramStart"/>
       <w:r>
-        <w:t>qxsrCN2tPvNF3kVk</w:t>
+        <w:t xml:space="preserve">Key </w:t>
       </w:r>
       <w:bookmarkStart w:id="0" w:name="_GoBack"/>
       <w:bookmarkEnd w:id="0"/>
+      <w:r>
+        <w:t>:</w:t>
+      </w:r>
+      <w:proofErr w:type="gramEnd"/>
+      <w:r>
+        <w:t xml:space="preserve"> qxsrCN2tPvNF3kVk</w:t>
+      </w:r>
+    </w:p>
+    <w:p/>
+    <w:p>
+      <w:r>
+        <w:t xml:space="preserve">Eventful API Key created by </w:t>
+      </w:r>
+      <w:proofErr w:type="gramStart"/>
+      <w:r>
+        <w:t>Vishal :</w:t>
+      </w:r>
+      <w:proofErr w:type="gramEnd"/>
+      <w:r>
+        <w:t xml:space="preserve"> </w:t>
+      </w:r>
+      <w:r>
+        <w:t>8FNgK29dwTr5KQ7m</w:t>
+      </w:r>
     </w:p>
     <w:sectPr>
       <w:pgSz w:w="12240" w:h="15840"/>

</xml_diff>